<commit_message>
Swiftlint and Cocoapods integration
</commit_message>
<xml_diff>
--- a/docs/Assignment 1.docx
+++ b/docs/Assignment 1.docx
@@ -46,7 +46,7 @@
                         </wp:positionV>
                       </mc:Fallback>
                     </mc:AlternateContent>
-                    <wp:extent cx="7313930" cy="1370330"/>
+                    <wp:extent cx="7313930" cy="2143125"/>
                     <wp:effectExtent l="0" t="0" r="0" b="0"/>
                     <wp:wrapSquare wrapText="bothSides"/>
                     <wp:docPr id="153" name="Text Box 153"/>
@@ -58,7 +58,7 @@
                           <wps:spPr>
                             <a:xfrm>
                               <a:off x="0" y="0"/>
-                              <a:ext cx="7313930" cy="1370330"/>
+                              <a:ext cx="7313930" cy="2143125"/>
                             </a:xfrm>
                             <a:prstGeom prst="rect">
                               <a:avLst/>
@@ -230,6 +230,45 @@
                                 </w:r>
                                 <w:proofErr w:type="spellEnd"/>
                               </w:p>
+                              <w:p>
+                                <w:pPr>
+                                  <w:pStyle w:val="NoSpacing"/>
+                                  <w:jc w:val="right"/>
+                                  <w:rPr>
+                                    <w:color w:val="595959" w:themeColor="text1" w:themeTint="A6"/>
+                                    <w:sz w:val="24"/>
+                                    <w:szCs w:val="24"/>
+                                  </w:rPr>
+                                </w:pPr>
+                                <w:bookmarkStart w:id="0" w:name="_GoBack"/>
+                              </w:p>
+                              <w:bookmarkEnd w:id="0"/>
+                              <w:p>
+                                <w:pPr>
+                                  <w:pStyle w:val="Heading1"/>
+                                  <w:jc w:val="right"/>
+                                </w:pPr>
+                                <w:r>
+                                  <w:t>Website</w:t>
+                                </w:r>
+                              </w:p>
+                              <w:p>
+                                <w:pPr>
+                                  <w:jc w:val="right"/>
+                                  <w:rPr>
+                                    <w:color w:val="FF0608"/>
+                                  </w:rPr>
+                                </w:pPr>
+                                <w:hyperlink r:id="rId7" w:history="1">
+                                  <w:r>
+                                    <w:rPr>
+                                      <w:rStyle w:val="Hyperlink"/>
+                                      <w:color w:val="FF0608"/>
+                                    </w:rPr>
+                                    <w:t>https://github.com/nathantannar4/Safety-Beacon</w:t>
+                                  </w:r>
+                                </w:hyperlink>
+                              </w:p>
                             </w:txbxContent>
                           </wps:txbx>
                           <wps:bodyPr rot="0" spcFirstLastPara="0" vertOverflow="overflow" horzOverflow="overflow" vert="horz" wrap="square" lIns="1600200" tIns="0" rIns="685800" bIns="0" numCol="1" spcCol="0" rtlCol="0" fromWordArt="0" anchor="t" anchorCtr="0" forceAA="0" compatLnSpc="1">
@@ -256,7 +295,7 @@
                     <v:stroke joinstyle="miter"/>
                     <v:path gradientshapeok="t" o:connecttype="rect"/>
                   </v:shapetype>
-                  <v:shape id="Text Box 153" o:spid="_x0000_s1026" type="#_x0000_t202" style="position:absolute;margin-left:0;margin-top:0;width:575.9pt;height:107.9pt;z-index:251661312;visibility:visible;mso-wrap-style:square;mso-width-percent:941;mso-height-percent:100;mso-top-percent:700;mso-wrap-distance-left:9pt;mso-wrap-distance-top:0;mso-wrap-distance-right:9pt;mso-wrap-distance-bottom:0;mso-position-horizontal:center;mso-position-horizontal-relative:page;mso-position-vertical-relative:page;mso-width-percent:941;mso-height-percent:100;mso-top-percent:700;mso-width-relative:page;mso-height-relative:page;v-text-anchor:top" o:gfxdata="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" filled="f" stroked="f" strokeweight=".5pt">
+                  <v:shape id="Text Box 153" o:spid="_x0000_s1026" type="#_x0000_t202" style="position:absolute;margin-left:0;margin-top:0;width:575.9pt;height:168.75pt;z-index:251661312;visibility:visible;mso-wrap-style:square;mso-width-percent:941;mso-height-percent:100;mso-top-percent:700;mso-wrap-distance-left:9pt;mso-wrap-distance-top:0;mso-wrap-distance-right:9pt;mso-wrap-distance-bottom:0;mso-position-horizontal:center;mso-position-horizontal-relative:page;mso-position-vertical-relative:page;mso-width-percent:941;mso-height-percent:100;mso-top-percent:700;mso-width-relative:page;mso-height-relative:page;v-text-anchor:top" o:gfxdata="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" filled="f" stroked="f" strokeweight=".5pt">
                     <v:textbox style="mso-fit-shape-to-text:t" inset="126pt,0,54pt,0">
                       <w:txbxContent>
                         <w:p>
@@ -403,6 +442,45 @@
                             <w:t>Youjung</w:t>
                           </w:r>
                           <w:proofErr w:type="spellEnd"/>
+                        </w:p>
+                        <w:p>
+                          <w:pPr>
+                            <w:pStyle w:val="NoSpacing"/>
+                            <w:jc w:val="right"/>
+                            <w:rPr>
+                              <w:color w:val="595959" w:themeColor="text1" w:themeTint="A6"/>
+                              <w:sz w:val="24"/>
+                              <w:szCs w:val="24"/>
+                            </w:rPr>
+                          </w:pPr>
+                          <w:bookmarkStart w:id="1" w:name="_GoBack"/>
+                        </w:p>
+                        <w:bookmarkEnd w:id="1"/>
+                        <w:p>
+                          <w:pPr>
+                            <w:pStyle w:val="Heading1"/>
+                            <w:jc w:val="right"/>
+                          </w:pPr>
+                          <w:r>
+                            <w:t>Website</w:t>
+                          </w:r>
+                        </w:p>
+                        <w:p>
+                          <w:pPr>
+                            <w:jc w:val="right"/>
+                            <w:rPr>
+                              <w:color w:val="FF0608"/>
+                            </w:rPr>
+                          </w:pPr>
+                          <w:hyperlink r:id="rId8" w:history="1">
+                            <w:r>
+                              <w:rPr>
+                                <w:rStyle w:val="Hyperlink"/>
+                                <w:color w:val="FF0608"/>
+                              </w:rPr>
+                              <w:t>https://github.com/nathantannar4/Safety-Beacon</w:t>
+                            </w:r>
+                          </w:hyperlink>
                         </w:p>
                       </w:txbxContent>
                     </v:textbox>
@@ -730,14 +808,27 @@
                                 <w:r>
                                   <w:t xml:space="preserve">Figure </w:t>
                                 </w:r>
-                                <w:fldSimple w:instr=" SEQ Figure \* ARABIC ">
-                                  <w:r>
-                                    <w:rPr>
-                                      <w:noProof/>
-                                    </w:rPr>
-                                    <w:t>1</w:t>
-                                  </w:r>
-                                </w:fldSimple>
+                                <w:r>
+                                  <w:fldChar w:fldCharType="begin"/>
+                                </w:r>
+                                <w:r>
+                                  <w:instrText xml:space="preserve"> SEQ Figure \* ARABIC </w:instrText>
+                                </w:r>
+                                <w:r>
+                                  <w:fldChar w:fldCharType="separate"/>
+                                </w:r>
+                                <w:r>
+                                  <w:rPr>
+                                    <w:noProof/>
+                                  </w:rPr>
+                                  <w:t>1</w:t>
+                                </w:r>
+                                <w:r>
+                                  <w:rPr>
+                                    <w:noProof/>
+                                  </w:rPr>
+                                  <w:fldChar w:fldCharType="end"/>
+                                </w:r>
                                 <w:r>
                                   <w:t>: Safety Beacon Logo</w:t>
                                 </w:r>
@@ -835,7 +926,7 @@
                         <pic:cNvPicPr/>
                       </pic:nvPicPr>
                       <pic:blipFill>
-                        <a:blip r:embed="rId7">
+                        <a:blip r:embed="rId9">
                           <a:extLst>
                             <a:ext uri="{28A0092B-C50C-407E-A947-70E740481C1C}">
                               <a14:useLocalDpi xmlns:a14="http://schemas.microsoft.com/office/drawing/2010/main" val="0"/>
@@ -1633,14 +1724,14 @@
           <w:rFonts w:ascii="Times New Roman" w:hAnsi="Times New Roman" w:cs="Times New Roman"/>
         </w:rPr>
       </w:pPr>
-      <w:bookmarkStart w:id="0" w:name="_Toc493946706"/>
+      <w:bookmarkStart w:id="2" w:name="_Toc493946706"/>
       <w:r>
         <w:rPr>
           <w:rFonts w:ascii="Times New Roman" w:hAnsi="Times New Roman" w:cs="Times New Roman"/>
         </w:rPr>
         <w:t>Reversion History:</w:t>
       </w:r>
-      <w:bookmarkEnd w:id="0"/>
+      <w:bookmarkEnd w:id="2"/>
     </w:p>
     <w:p>
       <w:pPr>
@@ -2032,14 +2123,14 @@
           <w:rFonts w:ascii="Times New Roman" w:hAnsi="Times New Roman" w:cs="Times New Roman"/>
         </w:rPr>
       </w:pPr>
-      <w:bookmarkStart w:id="1" w:name="_Toc493946707"/>
+      <w:bookmarkStart w:id="3" w:name="_Toc493946707"/>
       <w:r>
         <w:rPr>
           <w:rFonts w:ascii="Times New Roman" w:hAnsi="Times New Roman" w:cs="Times New Roman"/>
         </w:rPr>
         <w:t>Project Summary</w:t>
       </w:r>
-      <w:bookmarkEnd w:id="1"/>
+      <w:bookmarkEnd w:id="3"/>
     </w:p>
     <w:p>
       <w:pPr>
@@ -2052,7 +2143,7 @@
           <w:szCs w:val="24"/>
         </w:rPr>
       </w:pPr>
-      <w:bookmarkStart w:id="2" w:name="_Toc493946708"/>
+      <w:bookmarkStart w:id="4" w:name="_Toc493946708"/>
       <w:r>
         <w:rPr>
           <w:rFonts w:ascii="Times New Roman" w:eastAsiaTheme="minorEastAsia" w:hAnsi="Times New Roman" w:cs="Times New Roman"/>
@@ -2267,52 +2358,6 @@
         </w:rPr>
         <w:t>Project Overview</w:t>
       </w:r>
-      <w:bookmarkEnd w:id="2"/>
-    </w:p>
-    <w:p>
-      <w:pPr>
-        <w:rPr>
-          <w:rFonts w:ascii="Times New Roman" w:hAnsi="Times New Roman" w:cs="Times New Roman"/>
-        </w:rPr>
-      </w:pPr>
-    </w:p>
-    <w:p>
-      <w:pPr>
-        <w:pStyle w:val="Heading1"/>
-        <w:rPr>
-          <w:rFonts w:ascii="Times New Roman" w:hAnsi="Times New Roman" w:cs="Times New Roman"/>
-        </w:rPr>
-      </w:pPr>
-      <w:bookmarkStart w:id="3" w:name="_Toc493946709"/>
-      <w:r>
-        <w:rPr>
-          <w:rFonts w:ascii="Times New Roman" w:hAnsi="Times New Roman" w:cs="Times New Roman"/>
-        </w:rPr>
-        <w:t>Project Planning</w:t>
-      </w:r>
-      <w:bookmarkEnd w:id="3"/>
-    </w:p>
-    <w:p>
-      <w:pPr>
-        <w:rPr>
-          <w:rFonts w:ascii="Times New Roman" w:hAnsi="Times New Roman" w:cs="Times New Roman"/>
-        </w:rPr>
-      </w:pPr>
-    </w:p>
-    <w:p>
-      <w:pPr>
-        <w:pStyle w:val="Heading1"/>
-        <w:rPr>
-          <w:rFonts w:ascii="Times New Roman" w:hAnsi="Times New Roman" w:cs="Times New Roman"/>
-        </w:rPr>
-      </w:pPr>
-      <w:bookmarkStart w:id="4" w:name="_Toc493946710"/>
-      <w:r>
-        <w:rPr>
-          <w:rFonts w:ascii="Times New Roman" w:hAnsi="Times New Roman" w:cs="Times New Roman"/>
-        </w:rPr>
-        <w:t>Project Schedule</w:t>
-      </w:r>
       <w:bookmarkEnd w:id="4"/>
     </w:p>
     <w:p>
@@ -2329,14 +2374,60 @@
           <w:rFonts w:ascii="Times New Roman" w:hAnsi="Times New Roman" w:cs="Times New Roman"/>
         </w:rPr>
       </w:pPr>
-      <w:bookmarkStart w:id="5" w:name="_Toc493946711"/>
+      <w:bookmarkStart w:id="5" w:name="_Toc493946709"/>
+      <w:r>
+        <w:rPr>
+          <w:rFonts w:ascii="Times New Roman" w:hAnsi="Times New Roman" w:cs="Times New Roman"/>
+        </w:rPr>
+        <w:t>Project Planning</w:t>
+      </w:r>
+      <w:bookmarkEnd w:id="5"/>
+    </w:p>
+    <w:p>
+      <w:pPr>
+        <w:rPr>
+          <w:rFonts w:ascii="Times New Roman" w:hAnsi="Times New Roman" w:cs="Times New Roman"/>
+        </w:rPr>
+      </w:pPr>
+    </w:p>
+    <w:p>
+      <w:pPr>
+        <w:pStyle w:val="Heading1"/>
+        <w:rPr>
+          <w:rFonts w:ascii="Times New Roman" w:hAnsi="Times New Roman" w:cs="Times New Roman"/>
+        </w:rPr>
+      </w:pPr>
+      <w:bookmarkStart w:id="6" w:name="_Toc493946710"/>
+      <w:r>
+        <w:rPr>
+          <w:rFonts w:ascii="Times New Roman" w:hAnsi="Times New Roman" w:cs="Times New Roman"/>
+        </w:rPr>
+        <w:t>Project Schedule</w:t>
+      </w:r>
+      <w:bookmarkEnd w:id="6"/>
+    </w:p>
+    <w:p>
+      <w:pPr>
+        <w:rPr>
+          <w:rFonts w:ascii="Times New Roman" w:hAnsi="Times New Roman" w:cs="Times New Roman"/>
+        </w:rPr>
+      </w:pPr>
+    </w:p>
+    <w:p>
+      <w:pPr>
+        <w:pStyle w:val="Heading1"/>
+        <w:rPr>
+          <w:rFonts w:ascii="Times New Roman" w:hAnsi="Times New Roman" w:cs="Times New Roman"/>
+        </w:rPr>
+      </w:pPr>
+      <w:bookmarkStart w:id="7" w:name="_Toc493946711"/>
       <w:r>
         <w:rPr>
           <w:rFonts w:ascii="Times New Roman" w:hAnsi="Times New Roman" w:cs="Times New Roman"/>
         </w:rPr>
         <w:t>Risk Management</w:t>
       </w:r>
-      <w:bookmarkEnd w:id="5"/>
+      <w:bookmarkEnd w:id="7"/>
     </w:p>
     <w:p>
       <w:pPr>
@@ -2355,7 +2446,7 @@
           <w:szCs w:val="32"/>
         </w:rPr>
       </w:pPr>
-      <w:bookmarkStart w:id="6" w:name="_Toc493946712"/>
+      <w:bookmarkStart w:id="8" w:name="_Toc493946712"/>
       <w:r>
         <w:rPr>
           <w:rFonts w:ascii="Times New Roman" w:hAnsi="Times New Roman" w:cs="Times New Roman"/>
@@ -2376,7 +2467,7 @@
         </w:rPr>
         <w:t>Project Organization and Staffing Plan</w:t>
       </w:r>
-      <w:bookmarkEnd w:id="6"/>
+      <w:bookmarkEnd w:id="8"/>
     </w:p>
     <w:tbl>
       <w:tblPr>
@@ -2472,7 +2563,7 @@
                           <pic:cNvPicPr/>
                         </pic:nvPicPr>
                         <pic:blipFill>
-                          <a:blip r:embed="rId8">
+                          <a:blip r:embed="rId10">
                             <a:extLst>
                               <a:ext uri="{28A0092B-C50C-407E-A947-70E740481C1C}">
                                 <a14:useLocalDpi xmlns:a14="http://schemas.microsoft.com/office/drawing/2010/main" val="0"/>
@@ -2527,7 +2618,7 @@
               </w:rPr>
               <w:t xml:space="preserve"> (</w:t>
             </w:r>
-            <w:hyperlink r:id="rId9" w:history="1">
+            <w:hyperlink r:id="rId11" w:history="1">
               <w:r>
                 <w:rPr>
                   <w:rStyle w:val="Hyperlink"/>
@@ -2657,7 +2748,7 @@
             <w:r>
               <w:t xml:space="preserve"> (</w:t>
             </w:r>
-            <w:hyperlink r:id="rId10" w:history="1">
+            <w:hyperlink r:id="rId12" w:history="1">
               <w:r>
                 <w:rPr>
                   <w:rStyle w:val="Hyperlink"/>
@@ -2745,7 +2836,7 @@
                           </pic:cNvPicPr>
                         </pic:nvPicPr>
                         <pic:blipFill>
-                          <a:blip r:embed="rId11">
+                          <a:blip r:embed="rId13">
                             <a:extLst>
                               <a:ext uri="{28A0092B-C50C-407E-A947-70E740481C1C}">
                                 <a14:useLocalDpi xmlns:a14="http://schemas.microsoft.com/office/drawing/2010/main" val="0"/>
@@ -2816,41 +2907,16 @@
               </w:rPr>
               <w:t xml:space="preserve"> (</w:t>
             </w:r>
-            <w:bookmarkStart w:id="7" w:name="_GoBack"/>
-            <w:r>
-              <w:rPr>
-                <w:color w:val="FF0608"/>
-              </w:rPr>
-              <w:fldChar w:fldCharType="begin"/>
-            </w:r>
-            <w:r>
-              <w:rPr>
-                <w:color w:val="FF0608"/>
-                <w:lang w:val="fr-FR"/>
-              </w:rPr>
-              <w:instrText xml:space="preserve"> HYPERLINK "mailto:paleblan@sfu.ca" </w:instrText>
-            </w:r>
-            <w:r>
-              <w:rPr>
-                <w:color w:val="FF0608"/>
-              </w:rPr>
-              <w:fldChar w:fldCharType="separate"/>
-            </w:r>
-            <w:r>
-              <w:rPr>
-                <w:rStyle w:val="Hyperlink"/>
-                <w:color w:val="FF0608"/>
-                <w:lang w:val="fr-FR"/>
-              </w:rPr>
-              <w:t>paleblan@sfu.ca</w:t>
-            </w:r>
-            <w:r>
-              <w:rPr>
-                <w:color w:val="FF0608"/>
-              </w:rPr>
-              <w:fldChar w:fldCharType="end"/>
-            </w:r>
-            <w:bookmarkEnd w:id="7"/>
+            <w:hyperlink r:id="rId14" w:history="1">
+              <w:r>
+                <w:rPr>
+                  <w:rStyle w:val="Hyperlink"/>
+                  <w:color w:val="FF0608"/>
+                  <w:lang w:val="fr-FR"/>
+                </w:rPr>
+                <w:t>paleblan@sfu.ca</w:t>
+              </w:r>
+            </w:hyperlink>
             <w:r>
               <w:rPr>
                 <w:lang w:val="fr-FR"/>
@@ -3023,7 +3089,7 @@
             <w:r>
               <w:t xml:space="preserve"> (</w:t>
             </w:r>
-            <w:hyperlink r:id="rId12" w:history="1">
+            <w:hyperlink r:id="rId15" w:history="1">
               <w:r>
                 <w:rPr>
                   <w:rStyle w:val="Hyperlink"/>
@@ -3111,7 +3177,7 @@
             <w:r>
               <w:t>(</w:t>
             </w:r>
-            <w:hyperlink r:id="rId13" w:history="1">
+            <w:hyperlink r:id="rId16" w:history="1">
               <w:r>
                 <w:rPr>
                   <w:rStyle w:val="Hyperlink"/>
@@ -3154,7 +3220,7 @@
         </w:tc>
       </w:tr>
     </w:tbl>
-    <w:bookmarkStart w:id="8" w:name="_Toc493946713" w:displacedByCustomXml="next"/>
+    <w:bookmarkStart w:id="9" w:name="_Toc493946713" w:displacedByCustomXml="next"/>
     <w:sdt>
       <w:sdtPr>
         <w:rPr>
@@ -3189,7 +3255,7 @@
             </w:rPr>
             <w:t>Works Cited</w:t>
           </w:r>
-          <w:bookmarkEnd w:id="8"/>
+          <w:bookmarkEnd w:id="9"/>
         </w:p>
         <w:p>
           <w:pPr>
@@ -4564,7 +4630,7 @@
 </file>
 
 <file path=customXml/itemProps1.xml><?xml version="1.0" encoding="utf-8"?>
-<ds:datastoreItem xmlns:ds="http://schemas.openxmlformats.org/officeDocument/2006/customXml" ds:itemID="{B7C9FA06-7944-4C42-9AA6-B85F98672758}">
+<ds:datastoreItem xmlns:ds="http://schemas.openxmlformats.org/officeDocument/2006/customXml" ds:itemID="{3370DE9B-D1E8-484C-8A35-D621525D1771}">
   <ds:schemaRefs>
     <ds:schemaRef ds:uri="http://schemas.openxmlformats.org/officeDocument/2006/bibliography"/>
   </ds:schemaRefs>

</xml_diff>